<commit_message>
Update W M Pereira Junior e M N Rabelo_Apt - Aula Estruturas de controle_r00_040321.docx
</commit_message>
<xml_diff>
--- a/Aulas/Parte 1/W M Pereira Junior e M N Rabelo_Apt - Aula Estruturas de controle_r00_040321.docx
+++ b/Aulas/Parte 1/W M Pereira Junior e M N Rabelo_Apt - Aula Estruturas de controle_r00_040321.docx
@@ -1,6 +1,6 @@
 
 <file path=word/document.xml><?xml version="1.0" encoding="utf-8"?>
-<w:document xmlns:wpc="http://schemas.microsoft.com/office/word/2010/wordprocessingCanvas" xmlns:cx="http://schemas.microsoft.com/office/drawing/2014/chartex" xmlns:cx1="http://schemas.microsoft.com/office/drawing/2015/9/8/chartex" xmlns:cx2="http://schemas.microsoft.com/office/drawing/2015/10/21/chartex" xmlns:cx3="http://schemas.microsoft.com/office/drawing/2016/5/9/chartex" xmlns:cx4="http://schemas.microsoft.com/office/drawing/2016/5/10/chartex" xmlns:cx5="http://schemas.microsoft.com/office/drawing/2016/5/11/chartex" xmlns:cx6="http://schemas.microsoft.com/office/drawing/2016/5/12/chartex" xmlns:cx7="http://schemas.microsoft.com/office/drawing/2016/5/13/chartex" xmlns:cx8="http://schemas.microsoft.com/office/drawing/2016/5/14/chartex" xmlns:mc="http://schemas.openxmlformats.org/markup-compatibility/2006" xmlns:aink="http://schemas.microsoft.com/office/drawing/2016/ink" xmlns:am3d="http://schemas.microsoft.com/office/drawing/2017/model3d" xmlns:o="urn:schemas-microsoft-com:office:office" xmlns:r="http://schemas.openxmlformats.org/officeDocument/2006/relationships" xmlns:m="http://schemas.openxmlformats.org/officeDocument/2006/math" xmlns:v="urn:schemas-microsoft-com:vml" xmlns:wp14="http://schemas.microsoft.com/office/word/2010/wordprocessingDrawing" xmlns:wp="http://schemas.openxmlformats.org/drawingml/2006/wordprocessingDrawing" xmlns:w10="urn:schemas-microsoft-com:office:word" xmlns:w="http://schemas.openxmlformats.org/wordprocessingml/2006/main" xmlns:w14="http://schemas.microsoft.com/office/word/2010/wordml" xmlns:w15="http://schemas.microsoft.com/office/word/2012/wordml" xmlns:w16cex="http://schemas.microsoft.com/office/word/2018/wordml/cex" xmlns:w16cid="http://schemas.microsoft.com/office/word/2016/wordml/cid" xmlns:w16="http://schemas.microsoft.com/office/word/2018/wordml" xmlns:w16se="http://schemas.microsoft.com/office/word/2015/wordml/symex" xmlns:wpg="http://schemas.microsoft.com/office/word/2010/wordprocessingGroup" xmlns:wpi="http://schemas.microsoft.com/office/word/2010/wordprocessingInk" xmlns:wne="http://schemas.microsoft.com/office/word/2006/wordml" xmlns:wps="http://schemas.microsoft.com/office/word/2010/wordprocessingShape" mc:Ignorable="w14 w15 w16se w16cid w16 w16cex wp14">
+<w:document xmlns:wpc="http://schemas.microsoft.com/office/word/2010/wordprocessingCanvas" xmlns:cx="http://schemas.microsoft.com/office/drawing/2014/chartex" xmlns:cx1="http://schemas.microsoft.com/office/drawing/2015/9/8/chartex" xmlns:cx2="http://schemas.microsoft.com/office/drawing/2015/10/21/chartex" xmlns:cx3="http://schemas.microsoft.com/office/drawing/2016/5/9/chartex" xmlns:cx4="http://schemas.microsoft.com/office/drawing/2016/5/10/chartex" xmlns:cx5="http://schemas.microsoft.com/office/drawing/2016/5/11/chartex" xmlns:cx6="http://schemas.microsoft.com/office/drawing/2016/5/12/chartex" xmlns:cx7="http://schemas.microsoft.com/office/drawing/2016/5/13/chartex" xmlns:cx8="http://schemas.microsoft.com/office/drawing/2016/5/14/chartex" xmlns:mc="http://schemas.openxmlformats.org/markup-compatibility/2006" xmlns:aink="http://schemas.microsoft.com/office/drawing/2016/ink" xmlns:am3d="http://schemas.microsoft.com/office/drawing/2017/model3d" xmlns:o="urn:schemas-microsoft-com:office:office" xmlns:r="http://schemas.openxmlformats.org/officeDocument/2006/relationships" xmlns:m="http://schemas.openxmlformats.org/officeDocument/2006/math" xmlns:v="urn:schemas-microsoft-com:vml" xmlns:wp14="http://schemas.microsoft.com/office/word/2010/wordprocessingDrawing" xmlns:wp="http://schemas.openxmlformats.org/drawingml/2006/wordprocessingDrawing" xmlns:w10="urn:schemas-microsoft-com:office:word" xmlns:w="http://schemas.openxmlformats.org/wordprocessingml/2006/main" xmlns:w14="http://schemas.microsoft.com/office/word/2010/wordml" xmlns:w15="http://schemas.microsoft.com/office/word/2012/wordml" xmlns:w16cex="http://schemas.microsoft.com/office/word/2018/wordml/cex" xmlns:w16cid="http://schemas.microsoft.com/office/word/2016/wordml/cid" xmlns:w16="http://schemas.microsoft.com/office/word/2018/wordml" xmlns:w16sdtdh="http://schemas.microsoft.com/office/word/2020/wordml/sdtdatahash" xmlns:w16se="http://schemas.microsoft.com/office/word/2015/wordml/symex" xmlns:wpg="http://schemas.microsoft.com/office/word/2010/wordprocessingGroup" xmlns:wpi="http://schemas.microsoft.com/office/word/2010/wordprocessingInk" xmlns:wne="http://schemas.microsoft.com/office/word/2006/wordml" xmlns:wps="http://schemas.microsoft.com/office/word/2010/wordprocessingShape" mc:Ignorable="w14 w15 w16se w16cid w16 w16cex w16sdtdh wp14">
   <w:body>
     <w:p>
       <w:r>
@@ -133,58 +133,53 @@
           <w:szCs w:val="40"/>
         </w:rPr>
         <w:drawing>
-          <wp:anchor distT="0" distB="0" distL="114300" distR="114300" simplePos="0" relativeHeight="251663360" behindDoc="0" locked="0" layoutInCell="1" allowOverlap="1" wp14:anchorId="1D8BE805" wp14:editId="496496B0">
+          <wp:anchor distT="0" distB="0" distL="114300" distR="114300" simplePos="0" relativeHeight="251663360" behindDoc="0" locked="0" layoutInCell="1" allowOverlap="1" wp14:anchorId="1D8BE805" wp14:editId="21521555">
             <wp:simplePos x="0" y="0"/>
             <wp:positionH relativeFrom="column">
-              <wp:posOffset>6680200</wp:posOffset>
+              <wp:posOffset>6677660</wp:posOffset>
             </wp:positionH>
             <wp:positionV relativeFrom="paragraph">
-              <wp:posOffset>499110</wp:posOffset>
+              <wp:posOffset>499745</wp:posOffset>
             </wp:positionV>
-            <wp:extent cx="3581400" cy="3581400"/>
+            <wp:extent cx="3093720" cy="3093720"/>
             <wp:effectExtent l="0" t="0" r="0" b="0"/>
             <wp:wrapThrough wrapText="bothSides">
               <wp:wrapPolygon edited="0">
-                <wp:start x="7928" y="0"/>
-                <wp:lineTo x="7468" y="574"/>
-                <wp:lineTo x="7238" y="1838"/>
-                <wp:lineTo x="7238" y="2987"/>
-                <wp:lineTo x="8387" y="3677"/>
-                <wp:lineTo x="10111" y="3677"/>
-                <wp:lineTo x="9306" y="5515"/>
-                <wp:lineTo x="7468" y="6434"/>
-                <wp:lineTo x="6549" y="7009"/>
-                <wp:lineTo x="6664" y="7468"/>
-                <wp:lineTo x="9996" y="9191"/>
-                <wp:lineTo x="0" y="10226"/>
-                <wp:lineTo x="0" y="14017"/>
-                <wp:lineTo x="1838" y="14706"/>
-                <wp:lineTo x="1609" y="16545"/>
-                <wp:lineTo x="804" y="16889"/>
-                <wp:lineTo x="0" y="17923"/>
-                <wp:lineTo x="0" y="20451"/>
-                <wp:lineTo x="1379" y="21485"/>
-                <wp:lineTo x="1609" y="21485"/>
-                <wp:lineTo x="19991" y="21485"/>
-                <wp:lineTo x="20221" y="21485"/>
-                <wp:lineTo x="21485" y="20451"/>
-                <wp:lineTo x="21485" y="17809"/>
-                <wp:lineTo x="20451" y="16660"/>
-                <wp:lineTo x="19762" y="16545"/>
-                <wp:lineTo x="19647" y="14706"/>
-                <wp:lineTo x="21485" y="14017"/>
-                <wp:lineTo x="21485" y="10455"/>
-                <wp:lineTo x="19647" y="9191"/>
-                <wp:lineTo x="19877" y="6894"/>
-                <wp:lineTo x="18957" y="6664"/>
-                <wp:lineTo x="12179" y="5515"/>
-                <wp:lineTo x="11374" y="3677"/>
-                <wp:lineTo x="13213" y="3677"/>
-                <wp:lineTo x="14362" y="2872"/>
-                <wp:lineTo x="14247" y="1838"/>
-                <wp:lineTo x="14017" y="574"/>
-                <wp:lineTo x="13557" y="0"/>
-                <wp:lineTo x="7928" y="0"/>
+                <wp:start x="7847" y="0"/>
+                <wp:lineTo x="7448" y="532"/>
+                <wp:lineTo x="7182" y="1330"/>
+                <wp:lineTo x="7182" y="2926"/>
+                <wp:lineTo x="9044" y="4256"/>
+                <wp:lineTo x="10108" y="4256"/>
+                <wp:lineTo x="7448" y="6384"/>
+                <wp:lineTo x="6517" y="6916"/>
+                <wp:lineTo x="6650" y="7448"/>
+                <wp:lineTo x="8778" y="8512"/>
+                <wp:lineTo x="0" y="10241"/>
+                <wp:lineTo x="0" y="13966"/>
+                <wp:lineTo x="1862" y="14897"/>
+                <wp:lineTo x="0" y="17956"/>
+                <wp:lineTo x="0" y="20483"/>
+                <wp:lineTo x="1197" y="21281"/>
+                <wp:lineTo x="1463" y="21414"/>
+                <wp:lineTo x="19951" y="21414"/>
+                <wp:lineTo x="20350" y="21281"/>
+                <wp:lineTo x="21414" y="20217"/>
+                <wp:lineTo x="21414" y="17956"/>
+                <wp:lineTo x="19552" y="14897"/>
+                <wp:lineTo x="21414" y="14099"/>
+                <wp:lineTo x="21414" y="10374"/>
+                <wp:lineTo x="19552" y="8512"/>
+                <wp:lineTo x="19818" y="6916"/>
+                <wp:lineTo x="19020" y="6650"/>
+                <wp:lineTo x="13966" y="6384"/>
+                <wp:lineTo x="11305" y="4256"/>
+                <wp:lineTo x="12502" y="4256"/>
+                <wp:lineTo x="14365" y="2926"/>
+                <wp:lineTo x="14365" y="1729"/>
+                <wp:lineTo x="13966" y="532"/>
+                <wp:lineTo x="13567" y="0"/>
+                <wp:lineTo x="7847" y="0"/>
               </wp:wrapPolygon>
             </wp:wrapThrough>
             <wp:docPr id="18" name="Gráfico 18"/>
@@ -216,7 +211,7 @@
                   <pic:spPr>
                     <a:xfrm>
                       <a:off x="0" y="0"/>
-                      <a:ext cx="3581400" cy="3581400"/>
+                      <a:ext cx="3093720" cy="3093720"/>
                     </a:xfrm>
                     <a:prstGeom prst="rect">
                       <a:avLst/>
@@ -4868,7 +4863,7 @@
 </file>
 
 <file path=word/endnotes.xml><?xml version="1.0" encoding="utf-8"?>
-<w:endnotes xmlns:wpc="http://schemas.microsoft.com/office/word/2010/wordprocessingCanvas" xmlns:cx="http://schemas.microsoft.com/office/drawing/2014/chartex" xmlns:cx1="http://schemas.microsoft.com/office/drawing/2015/9/8/chartex" xmlns:cx2="http://schemas.microsoft.com/office/drawing/2015/10/21/chartex" xmlns:cx3="http://schemas.microsoft.com/office/drawing/2016/5/9/chartex" xmlns:cx4="http://schemas.microsoft.com/office/drawing/2016/5/10/chartex" xmlns:cx5="http://schemas.microsoft.com/office/drawing/2016/5/11/chartex" xmlns:cx6="http://schemas.microsoft.com/office/drawing/2016/5/12/chartex" xmlns:cx7="http://schemas.microsoft.com/office/drawing/2016/5/13/chartex" xmlns:cx8="http://schemas.microsoft.com/office/drawing/2016/5/14/chartex" xmlns:mc="http://schemas.openxmlformats.org/markup-compatibility/2006" xmlns:aink="http://schemas.microsoft.com/office/drawing/2016/ink" xmlns:am3d="http://schemas.microsoft.com/office/drawing/2017/model3d" xmlns:o="urn:schemas-microsoft-com:office:office" xmlns:r="http://schemas.openxmlformats.org/officeDocument/2006/relationships" xmlns:m="http://schemas.openxmlformats.org/officeDocument/2006/math" xmlns:v="urn:schemas-microsoft-com:vml" xmlns:wp14="http://schemas.microsoft.com/office/word/2010/wordprocessingDrawing" xmlns:wp="http://schemas.openxmlformats.org/drawingml/2006/wordprocessingDrawing" xmlns:w10="urn:schemas-microsoft-com:office:word" xmlns:w="http://schemas.openxmlformats.org/wordprocessingml/2006/main" xmlns:w14="http://schemas.microsoft.com/office/word/2010/wordml" xmlns:w15="http://schemas.microsoft.com/office/word/2012/wordml" xmlns:w16cex="http://schemas.microsoft.com/office/word/2018/wordml/cex" xmlns:w16cid="http://schemas.microsoft.com/office/word/2016/wordml/cid" xmlns:w16="http://schemas.microsoft.com/office/word/2018/wordml" xmlns:w16se="http://schemas.microsoft.com/office/word/2015/wordml/symex" xmlns:wpg="http://schemas.microsoft.com/office/word/2010/wordprocessingGroup" xmlns:wpi="http://schemas.microsoft.com/office/word/2010/wordprocessingInk" xmlns:wne="http://schemas.microsoft.com/office/word/2006/wordml" xmlns:wps="http://schemas.microsoft.com/office/word/2010/wordprocessingShape" mc:Ignorable="w14 w15 w16se w16cid w16 w16cex wp14">
+<w:endnotes xmlns:wpc="http://schemas.microsoft.com/office/word/2010/wordprocessingCanvas" xmlns:cx="http://schemas.microsoft.com/office/drawing/2014/chartex" xmlns:cx1="http://schemas.microsoft.com/office/drawing/2015/9/8/chartex" xmlns:cx2="http://schemas.microsoft.com/office/drawing/2015/10/21/chartex" xmlns:cx3="http://schemas.microsoft.com/office/drawing/2016/5/9/chartex" xmlns:cx4="http://schemas.microsoft.com/office/drawing/2016/5/10/chartex" xmlns:cx5="http://schemas.microsoft.com/office/drawing/2016/5/11/chartex" xmlns:cx6="http://schemas.microsoft.com/office/drawing/2016/5/12/chartex" xmlns:cx7="http://schemas.microsoft.com/office/drawing/2016/5/13/chartex" xmlns:cx8="http://schemas.microsoft.com/office/drawing/2016/5/14/chartex" xmlns:mc="http://schemas.openxmlformats.org/markup-compatibility/2006" xmlns:aink="http://schemas.microsoft.com/office/drawing/2016/ink" xmlns:am3d="http://schemas.microsoft.com/office/drawing/2017/model3d" xmlns:o="urn:schemas-microsoft-com:office:office" xmlns:r="http://schemas.openxmlformats.org/officeDocument/2006/relationships" xmlns:m="http://schemas.openxmlformats.org/officeDocument/2006/math" xmlns:v="urn:schemas-microsoft-com:vml" xmlns:wp14="http://schemas.microsoft.com/office/word/2010/wordprocessingDrawing" xmlns:wp="http://schemas.openxmlformats.org/drawingml/2006/wordprocessingDrawing" xmlns:w10="urn:schemas-microsoft-com:office:word" xmlns:w="http://schemas.openxmlformats.org/wordprocessingml/2006/main" xmlns:w14="http://schemas.microsoft.com/office/word/2010/wordml" xmlns:w15="http://schemas.microsoft.com/office/word/2012/wordml" xmlns:w16cex="http://schemas.microsoft.com/office/word/2018/wordml/cex" xmlns:w16cid="http://schemas.microsoft.com/office/word/2016/wordml/cid" xmlns:w16="http://schemas.microsoft.com/office/word/2018/wordml" xmlns:w16sdtdh="http://schemas.microsoft.com/office/word/2020/wordml/sdtdatahash" xmlns:w16se="http://schemas.microsoft.com/office/word/2015/wordml/symex" xmlns:wpg="http://schemas.microsoft.com/office/word/2010/wordprocessingGroup" xmlns:wpi="http://schemas.microsoft.com/office/word/2010/wordprocessingInk" xmlns:wne="http://schemas.microsoft.com/office/word/2006/wordml" xmlns:wps="http://schemas.microsoft.com/office/word/2010/wordprocessingShape" mc:Ignorable="w14 w15 w16se w16cid w16 w16cex w16sdtdh wp14">
   <w:endnote w:type="separator" w:id="-1">
     <w:p>
       <w:pPr>
@@ -4893,7 +4888,7 @@
 </file>
 
 <file path=word/footer1.xml><?xml version="1.0" encoding="utf-8"?>
-<w:ftr xmlns:wpc="http://schemas.microsoft.com/office/word/2010/wordprocessingCanvas" xmlns:cx="http://schemas.microsoft.com/office/drawing/2014/chartex" xmlns:cx1="http://schemas.microsoft.com/office/drawing/2015/9/8/chartex" xmlns:cx2="http://schemas.microsoft.com/office/drawing/2015/10/21/chartex" xmlns:cx3="http://schemas.microsoft.com/office/drawing/2016/5/9/chartex" xmlns:cx4="http://schemas.microsoft.com/office/drawing/2016/5/10/chartex" xmlns:cx5="http://schemas.microsoft.com/office/drawing/2016/5/11/chartex" xmlns:cx6="http://schemas.microsoft.com/office/drawing/2016/5/12/chartex" xmlns:cx7="http://schemas.microsoft.com/office/drawing/2016/5/13/chartex" xmlns:cx8="http://schemas.microsoft.com/office/drawing/2016/5/14/chartex" xmlns:mc="http://schemas.openxmlformats.org/markup-compatibility/2006" xmlns:aink="http://schemas.microsoft.com/office/drawing/2016/ink" xmlns:am3d="http://schemas.microsoft.com/office/drawing/2017/model3d" xmlns:o="urn:schemas-microsoft-com:office:office" xmlns:r="http://schemas.openxmlformats.org/officeDocument/2006/relationships" xmlns:m="http://schemas.openxmlformats.org/officeDocument/2006/math" xmlns:v="urn:schemas-microsoft-com:vml" xmlns:wp14="http://schemas.microsoft.com/office/word/2010/wordprocessingDrawing" xmlns:wp="http://schemas.openxmlformats.org/drawingml/2006/wordprocessingDrawing" xmlns:w10="urn:schemas-microsoft-com:office:word" xmlns:w="http://schemas.openxmlformats.org/wordprocessingml/2006/main" xmlns:w14="http://schemas.microsoft.com/office/word/2010/wordml" xmlns:w15="http://schemas.microsoft.com/office/word/2012/wordml" xmlns:w16cex="http://schemas.microsoft.com/office/word/2018/wordml/cex" xmlns:w16cid="http://schemas.microsoft.com/office/word/2016/wordml/cid" xmlns:w16="http://schemas.microsoft.com/office/word/2018/wordml" xmlns:w16se="http://schemas.microsoft.com/office/word/2015/wordml/symex" xmlns:wpg="http://schemas.microsoft.com/office/word/2010/wordprocessingGroup" xmlns:wpi="http://schemas.microsoft.com/office/word/2010/wordprocessingInk" xmlns:wne="http://schemas.microsoft.com/office/word/2006/wordml" xmlns:wps="http://schemas.microsoft.com/office/word/2010/wordprocessingShape" mc:Ignorable="w14 w15 w16se w16cid w16 w16cex wp14">
+<w:ftr xmlns:wpc="http://schemas.microsoft.com/office/word/2010/wordprocessingCanvas" xmlns:cx="http://schemas.microsoft.com/office/drawing/2014/chartex" xmlns:cx1="http://schemas.microsoft.com/office/drawing/2015/9/8/chartex" xmlns:cx2="http://schemas.microsoft.com/office/drawing/2015/10/21/chartex" xmlns:cx3="http://schemas.microsoft.com/office/drawing/2016/5/9/chartex" xmlns:cx4="http://schemas.microsoft.com/office/drawing/2016/5/10/chartex" xmlns:cx5="http://schemas.microsoft.com/office/drawing/2016/5/11/chartex" xmlns:cx6="http://schemas.microsoft.com/office/drawing/2016/5/12/chartex" xmlns:cx7="http://schemas.microsoft.com/office/drawing/2016/5/13/chartex" xmlns:cx8="http://schemas.microsoft.com/office/drawing/2016/5/14/chartex" xmlns:mc="http://schemas.openxmlformats.org/markup-compatibility/2006" xmlns:aink="http://schemas.microsoft.com/office/drawing/2016/ink" xmlns:am3d="http://schemas.microsoft.com/office/drawing/2017/model3d" xmlns:o="urn:schemas-microsoft-com:office:office" xmlns:r="http://schemas.openxmlformats.org/officeDocument/2006/relationships" xmlns:m="http://schemas.openxmlformats.org/officeDocument/2006/math" xmlns:v="urn:schemas-microsoft-com:vml" xmlns:wp14="http://schemas.microsoft.com/office/word/2010/wordprocessingDrawing" xmlns:wp="http://schemas.openxmlformats.org/drawingml/2006/wordprocessingDrawing" xmlns:w10="urn:schemas-microsoft-com:office:word" xmlns:w="http://schemas.openxmlformats.org/wordprocessingml/2006/main" xmlns:w14="http://schemas.microsoft.com/office/word/2010/wordml" xmlns:w15="http://schemas.microsoft.com/office/word/2012/wordml" xmlns:w16cex="http://schemas.microsoft.com/office/word/2018/wordml/cex" xmlns:w16cid="http://schemas.microsoft.com/office/word/2016/wordml/cid" xmlns:w16="http://schemas.microsoft.com/office/word/2018/wordml" xmlns:w16sdtdh="http://schemas.microsoft.com/office/word/2020/wordml/sdtdatahash" xmlns:w16se="http://schemas.microsoft.com/office/word/2015/wordml/symex" xmlns:wpg="http://schemas.microsoft.com/office/word/2010/wordprocessingGroup" xmlns:wpi="http://schemas.microsoft.com/office/word/2010/wordprocessingInk" xmlns:wne="http://schemas.microsoft.com/office/word/2006/wordml" xmlns:wps="http://schemas.microsoft.com/office/word/2010/wordprocessingShape" mc:Ignorable="w14 w15 w16se w16cid w16 w16cex w16sdtdh wp14">
   <w:p/>
   <w:tbl>
     <w:tblPr>
@@ -5072,7 +5067,7 @@
 </file>
 
 <file path=word/footer2.xml><?xml version="1.0" encoding="utf-8"?>
-<w:ftr xmlns:wpc="http://schemas.microsoft.com/office/word/2010/wordprocessingCanvas" xmlns:cx="http://schemas.microsoft.com/office/drawing/2014/chartex" xmlns:cx1="http://schemas.microsoft.com/office/drawing/2015/9/8/chartex" xmlns:cx2="http://schemas.microsoft.com/office/drawing/2015/10/21/chartex" xmlns:cx3="http://schemas.microsoft.com/office/drawing/2016/5/9/chartex" xmlns:cx4="http://schemas.microsoft.com/office/drawing/2016/5/10/chartex" xmlns:cx5="http://schemas.microsoft.com/office/drawing/2016/5/11/chartex" xmlns:cx6="http://schemas.microsoft.com/office/drawing/2016/5/12/chartex" xmlns:cx7="http://schemas.microsoft.com/office/drawing/2016/5/13/chartex" xmlns:cx8="http://schemas.microsoft.com/office/drawing/2016/5/14/chartex" xmlns:mc="http://schemas.openxmlformats.org/markup-compatibility/2006" xmlns:aink="http://schemas.microsoft.com/office/drawing/2016/ink" xmlns:am3d="http://schemas.microsoft.com/office/drawing/2017/model3d" xmlns:o="urn:schemas-microsoft-com:office:office" xmlns:r="http://schemas.openxmlformats.org/officeDocument/2006/relationships" xmlns:m="http://schemas.openxmlformats.org/officeDocument/2006/math" xmlns:v="urn:schemas-microsoft-com:vml" xmlns:wp14="http://schemas.microsoft.com/office/word/2010/wordprocessingDrawing" xmlns:wp="http://schemas.openxmlformats.org/drawingml/2006/wordprocessingDrawing" xmlns:w10="urn:schemas-microsoft-com:office:word" xmlns:w="http://schemas.openxmlformats.org/wordprocessingml/2006/main" xmlns:w14="http://schemas.microsoft.com/office/word/2010/wordml" xmlns:w15="http://schemas.microsoft.com/office/word/2012/wordml" xmlns:w16cex="http://schemas.microsoft.com/office/word/2018/wordml/cex" xmlns:w16cid="http://schemas.microsoft.com/office/word/2016/wordml/cid" xmlns:w16="http://schemas.microsoft.com/office/word/2018/wordml" xmlns:w16se="http://schemas.microsoft.com/office/word/2015/wordml/symex" xmlns:wpg="http://schemas.microsoft.com/office/word/2010/wordprocessingGroup" xmlns:wpi="http://schemas.microsoft.com/office/word/2010/wordprocessingInk" xmlns:wne="http://schemas.microsoft.com/office/word/2006/wordml" xmlns:wps="http://schemas.microsoft.com/office/word/2010/wordprocessingShape" mc:Ignorable="w14 w15 w16se w16cid w16 w16cex wp14">
+<w:ftr xmlns:wpc="http://schemas.microsoft.com/office/word/2010/wordprocessingCanvas" xmlns:cx="http://schemas.microsoft.com/office/drawing/2014/chartex" xmlns:cx1="http://schemas.microsoft.com/office/drawing/2015/9/8/chartex" xmlns:cx2="http://schemas.microsoft.com/office/drawing/2015/10/21/chartex" xmlns:cx3="http://schemas.microsoft.com/office/drawing/2016/5/9/chartex" xmlns:cx4="http://schemas.microsoft.com/office/drawing/2016/5/10/chartex" xmlns:cx5="http://schemas.microsoft.com/office/drawing/2016/5/11/chartex" xmlns:cx6="http://schemas.microsoft.com/office/drawing/2016/5/12/chartex" xmlns:cx7="http://schemas.microsoft.com/office/drawing/2016/5/13/chartex" xmlns:cx8="http://schemas.microsoft.com/office/drawing/2016/5/14/chartex" xmlns:mc="http://schemas.openxmlformats.org/markup-compatibility/2006" xmlns:aink="http://schemas.microsoft.com/office/drawing/2016/ink" xmlns:am3d="http://schemas.microsoft.com/office/drawing/2017/model3d" xmlns:o="urn:schemas-microsoft-com:office:office" xmlns:r="http://schemas.openxmlformats.org/officeDocument/2006/relationships" xmlns:m="http://schemas.openxmlformats.org/officeDocument/2006/math" xmlns:v="urn:schemas-microsoft-com:vml" xmlns:wp14="http://schemas.microsoft.com/office/word/2010/wordprocessingDrawing" xmlns:wp="http://schemas.openxmlformats.org/drawingml/2006/wordprocessingDrawing" xmlns:w10="urn:schemas-microsoft-com:office:word" xmlns:w="http://schemas.openxmlformats.org/wordprocessingml/2006/main" xmlns:w14="http://schemas.microsoft.com/office/word/2010/wordml" xmlns:w15="http://schemas.microsoft.com/office/word/2012/wordml" xmlns:w16cex="http://schemas.microsoft.com/office/word/2018/wordml/cex" xmlns:w16cid="http://schemas.microsoft.com/office/word/2016/wordml/cid" xmlns:w16="http://schemas.microsoft.com/office/word/2018/wordml" xmlns:w16sdtdh="http://schemas.microsoft.com/office/word/2020/wordml/sdtdatahash" xmlns:w16se="http://schemas.microsoft.com/office/word/2015/wordml/symex" xmlns:wpg="http://schemas.microsoft.com/office/word/2010/wordprocessingGroup" xmlns:wpi="http://schemas.microsoft.com/office/word/2010/wordprocessingInk" xmlns:wne="http://schemas.microsoft.com/office/word/2006/wordml" xmlns:wps="http://schemas.microsoft.com/office/word/2010/wordprocessingShape" mc:Ignorable="w14 w15 w16se w16cid w16 w16cex w16sdtdh wp14">
   <w:sdt>
     <w:sdtPr>
       <w:id w:val="265122745"/>
@@ -5115,7 +5110,7 @@
 </file>
 
 <file path=word/footnotes.xml><?xml version="1.0" encoding="utf-8"?>
-<w:footnotes xmlns:wpc="http://schemas.microsoft.com/office/word/2010/wordprocessingCanvas" xmlns:cx="http://schemas.microsoft.com/office/drawing/2014/chartex" xmlns:cx1="http://schemas.microsoft.com/office/drawing/2015/9/8/chartex" xmlns:cx2="http://schemas.microsoft.com/office/drawing/2015/10/21/chartex" xmlns:cx3="http://schemas.microsoft.com/office/drawing/2016/5/9/chartex" xmlns:cx4="http://schemas.microsoft.com/office/drawing/2016/5/10/chartex" xmlns:cx5="http://schemas.microsoft.com/office/drawing/2016/5/11/chartex" xmlns:cx6="http://schemas.microsoft.com/office/drawing/2016/5/12/chartex" xmlns:cx7="http://schemas.microsoft.com/office/drawing/2016/5/13/chartex" xmlns:cx8="http://schemas.microsoft.com/office/drawing/2016/5/14/chartex" xmlns:mc="http://schemas.openxmlformats.org/markup-compatibility/2006" xmlns:aink="http://schemas.microsoft.com/office/drawing/2016/ink" xmlns:am3d="http://schemas.microsoft.com/office/drawing/2017/model3d" xmlns:o="urn:schemas-microsoft-com:office:office" xmlns:r="http://schemas.openxmlformats.org/officeDocument/2006/relationships" xmlns:m="http://schemas.openxmlformats.org/officeDocument/2006/math" xmlns:v="urn:schemas-microsoft-com:vml" xmlns:wp14="http://schemas.microsoft.com/office/word/2010/wordprocessingDrawing" xmlns:wp="http://schemas.openxmlformats.org/drawingml/2006/wordprocessingDrawing" xmlns:w10="urn:schemas-microsoft-com:office:word" xmlns:w="http://schemas.openxmlformats.org/wordprocessingml/2006/main" xmlns:w14="http://schemas.microsoft.com/office/word/2010/wordml" xmlns:w15="http://schemas.microsoft.com/office/word/2012/wordml" xmlns:w16cex="http://schemas.microsoft.com/office/word/2018/wordml/cex" xmlns:w16cid="http://schemas.microsoft.com/office/word/2016/wordml/cid" xmlns:w16="http://schemas.microsoft.com/office/word/2018/wordml" xmlns:w16se="http://schemas.microsoft.com/office/word/2015/wordml/symex" xmlns:wpg="http://schemas.microsoft.com/office/word/2010/wordprocessingGroup" xmlns:wpi="http://schemas.microsoft.com/office/word/2010/wordprocessingInk" xmlns:wne="http://schemas.microsoft.com/office/word/2006/wordml" xmlns:wps="http://schemas.microsoft.com/office/word/2010/wordprocessingShape" mc:Ignorable="w14 w15 w16se w16cid w16 w16cex wp14">
+<w:footnotes xmlns:wpc="http://schemas.microsoft.com/office/word/2010/wordprocessingCanvas" xmlns:cx="http://schemas.microsoft.com/office/drawing/2014/chartex" xmlns:cx1="http://schemas.microsoft.com/office/drawing/2015/9/8/chartex" xmlns:cx2="http://schemas.microsoft.com/office/drawing/2015/10/21/chartex" xmlns:cx3="http://schemas.microsoft.com/office/drawing/2016/5/9/chartex" xmlns:cx4="http://schemas.microsoft.com/office/drawing/2016/5/10/chartex" xmlns:cx5="http://schemas.microsoft.com/office/drawing/2016/5/11/chartex" xmlns:cx6="http://schemas.microsoft.com/office/drawing/2016/5/12/chartex" xmlns:cx7="http://schemas.microsoft.com/office/drawing/2016/5/13/chartex" xmlns:cx8="http://schemas.microsoft.com/office/drawing/2016/5/14/chartex" xmlns:mc="http://schemas.openxmlformats.org/markup-compatibility/2006" xmlns:aink="http://schemas.microsoft.com/office/drawing/2016/ink" xmlns:am3d="http://schemas.microsoft.com/office/drawing/2017/model3d" xmlns:o="urn:schemas-microsoft-com:office:office" xmlns:r="http://schemas.openxmlformats.org/officeDocument/2006/relationships" xmlns:m="http://schemas.openxmlformats.org/officeDocument/2006/math" xmlns:v="urn:schemas-microsoft-com:vml" xmlns:wp14="http://schemas.microsoft.com/office/word/2010/wordprocessingDrawing" xmlns:wp="http://schemas.openxmlformats.org/drawingml/2006/wordprocessingDrawing" xmlns:w10="urn:schemas-microsoft-com:office:word" xmlns:w="http://schemas.openxmlformats.org/wordprocessingml/2006/main" xmlns:w14="http://schemas.microsoft.com/office/word/2010/wordml" xmlns:w15="http://schemas.microsoft.com/office/word/2012/wordml" xmlns:w16cex="http://schemas.microsoft.com/office/word/2018/wordml/cex" xmlns:w16cid="http://schemas.microsoft.com/office/word/2016/wordml/cid" xmlns:w16="http://schemas.microsoft.com/office/word/2018/wordml" xmlns:w16sdtdh="http://schemas.microsoft.com/office/word/2020/wordml/sdtdatahash" xmlns:w16se="http://schemas.microsoft.com/office/word/2015/wordml/symex" xmlns:wpg="http://schemas.microsoft.com/office/word/2010/wordprocessingGroup" xmlns:wpi="http://schemas.microsoft.com/office/word/2010/wordprocessingInk" xmlns:wne="http://schemas.microsoft.com/office/word/2006/wordml" xmlns:wps="http://schemas.microsoft.com/office/word/2010/wordprocessingShape" mc:Ignorable="w14 w15 w16se w16cid w16 w16cex w16sdtdh wp14">
   <w:footnote w:type="separator" w:id="-1">
     <w:p>
       <w:pPr>
@@ -5140,7 +5135,7 @@
 </file>
 
 <file path=word/header1.xml><?xml version="1.0" encoding="utf-8"?>
-<w:hdr xmlns:wpc="http://schemas.microsoft.com/office/word/2010/wordprocessingCanvas" xmlns:cx="http://schemas.microsoft.com/office/drawing/2014/chartex" xmlns:cx1="http://schemas.microsoft.com/office/drawing/2015/9/8/chartex" xmlns:cx2="http://schemas.microsoft.com/office/drawing/2015/10/21/chartex" xmlns:cx3="http://schemas.microsoft.com/office/drawing/2016/5/9/chartex" xmlns:cx4="http://schemas.microsoft.com/office/drawing/2016/5/10/chartex" xmlns:cx5="http://schemas.microsoft.com/office/drawing/2016/5/11/chartex" xmlns:cx6="http://schemas.microsoft.com/office/drawing/2016/5/12/chartex" xmlns:cx7="http://schemas.microsoft.com/office/drawing/2016/5/13/chartex" xmlns:cx8="http://schemas.microsoft.com/office/drawing/2016/5/14/chartex" xmlns:mc="http://schemas.openxmlformats.org/markup-compatibility/2006" xmlns:aink="http://schemas.microsoft.com/office/drawing/2016/ink" xmlns:am3d="http://schemas.microsoft.com/office/drawing/2017/model3d" xmlns:o="urn:schemas-microsoft-com:office:office" xmlns:r="http://schemas.openxmlformats.org/officeDocument/2006/relationships" xmlns:m="http://schemas.openxmlformats.org/officeDocument/2006/math" xmlns:v="urn:schemas-microsoft-com:vml" xmlns:wp14="http://schemas.microsoft.com/office/word/2010/wordprocessingDrawing" xmlns:wp="http://schemas.openxmlformats.org/drawingml/2006/wordprocessingDrawing" xmlns:w10="urn:schemas-microsoft-com:office:word" xmlns:w="http://schemas.openxmlformats.org/wordprocessingml/2006/main" xmlns:w14="http://schemas.microsoft.com/office/word/2010/wordml" xmlns:w15="http://schemas.microsoft.com/office/word/2012/wordml" xmlns:w16cex="http://schemas.microsoft.com/office/word/2018/wordml/cex" xmlns:w16cid="http://schemas.microsoft.com/office/word/2016/wordml/cid" xmlns:w16="http://schemas.microsoft.com/office/word/2018/wordml" xmlns:w16se="http://schemas.microsoft.com/office/word/2015/wordml/symex" xmlns:wpg="http://schemas.microsoft.com/office/word/2010/wordprocessingGroup" xmlns:wpi="http://schemas.microsoft.com/office/word/2010/wordprocessingInk" xmlns:wne="http://schemas.microsoft.com/office/word/2006/wordml" xmlns:wps="http://schemas.microsoft.com/office/word/2010/wordprocessingShape" mc:Ignorable="w14 w15 w16se w16cid w16 w16cex wp14">
+<w:hdr xmlns:wpc="http://schemas.microsoft.com/office/word/2010/wordprocessingCanvas" xmlns:cx="http://schemas.microsoft.com/office/drawing/2014/chartex" xmlns:cx1="http://schemas.microsoft.com/office/drawing/2015/9/8/chartex" xmlns:cx2="http://schemas.microsoft.com/office/drawing/2015/10/21/chartex" xmlns:cx3="http://schemas.microsoft.com/office/drawing/2016/5/9/chartex" xmlns:cx4="http://schemas.microsoft.com/office/drawing/2016/5/10/chartex" xmlns:cx5="http://schemas.microsoft.com/office/drawing/2016/5/11/chartex" xmlns:cx6="http://schemas.microsoft.com/office/drawing/2016/5/12/chartex" xmlns:cx7="http://schemas.microsoft.com/office/drawing/2016/5/13/chartex" xmlns:cx8="http://schemas.microsoft.com/office/drawing/2016/5/14/chartex" xmlns:mc="http://schemas.openxmlformats.org/markup-compatibility/2006" xmlns:aink="http://schemas.microsoft.com/office/drawing/2016/ink" xmlns:am3d="http://schemas.microsoft.com/office/drawing/2017/model3d" xmlns:o="urn:schemas-microsoft-com:office:office" xmlns:r="http://schemas.openxmlformats.org/officeDocument/2006/relationships" xmlns:m="http://schemas.openxmlformats.org/officeDocument/2006/math" xmlns:v="urn:schemas-microsoft-com:vml" xmlns:wp14="http://schemas.microsoft.com/office/word/2010/wordprocessingDrawing" xmlns:wp="http://schemas.openxmlformats.org/drawingml/2006/wordprocessingDrawing" xmlns:w10="urn:schemas-microsoft-com:office:word" xmlns:w="http://schemas.openxmlformats.org/wordprocessingml/2006/main" xmlns:w14="http://schemas.microsoft.com/office/word/2010/wordml" xmlns:w15="http://schemas.microsoft.com/office/word/2012/wordml" xmlns:w16cex="http://schemas.microsoft.com/office/word/2018/wordml/cex" xmlns:w16cid="http://schemas.microsoft.com/office/word/2016/wordml/cid" xmlns:w16="http://schemas.microsoft.com/office/word/2018/wordml" xmlns:w16sdtdh="http://schemas.microsoft.com/office/word/2020/wordml/sdtdatahash" xmlns:w16se="http://schemas.microsoft.com/office/word/2015/wordml/symex" xmlns:wpg="http://schemas.microsoft.com/office/word/2010/wordprocessingGroup" xmlns:wpi="http://schemas.microsoft.com/office/word/2010/wordprocessingInk" xmlns:wne="http://schemas.microsoft.com/office/word/2006/wordml" xmlns:wps="http://schemas.microsoft.com/office/word/2010/wordprocessingShape" mc:Ignorable="w14 w15 w16se w16cid w16 w16cex w16sdtdh wp14">
   <w:tbl>
     <w:tblPr>
       <w:tblStyle w:val="Tabelacomgrade"/>
@@ -5279,7 +5274,7 @@
 </file>
 
 <file path=word/numbering.xml><?xml version="1.0" encoding="utf-8"?>
-<w:numbering xmlns:wpc="http://schemas.microsoft.com/office/word/2010/wordprocessingCanvas" xmlns:cx="http://schemas.microsoft.com/office/drawing/2014/chartex" xmlns:cx1="http://schemas.microsoft.com/office/drawing/2015/9/8/chartex" xmlns:cx2="http://schemas.microsoft.com/office/drawing/2015/10/21/chartex" xmlns:cx3="http://schemas.microsoft.com/office/drawing/2016/5/9/chartex" xmlns:cx4="http://schemas.microsoft.com/office/drawing/2016/5/10/chartex" xmlns:cx5="http://schemas.microsoft.com/office/drawing/2016/5/11/chartex" xmlns:cx6="http://schemas.microsoft.com/office/drawing/2016/5/12/chartex" xmlns:cx7="http://schemas.microsoft.com/office/drawing/2016/5/13/chartex" xmlns:cx8="http://schemas.microsoft.com/office/drawing/2016/5/14/chartex" xmlns:mc="http://schemas.openxmlformats.org/markup-compatibility/2006" xmlns:aink="http://schemas.microsoft.com/office/drawing/2016/ink" xmlns:am3d="http://schemas.microsoft.com/office/drawing/2017/model3d" xmlns:o="urn:schemas-microsoft-com:office:office" xmlns:r="http://schemas.openxmlformats.org/officeDocument/2006/relationships" xmlns:m="http://schemas.openxmlformats.org/officeDocument/2006/math" xmlns:v="urn:schemas-microsoft-com:vml" xmlns:wp14="http://schemas.microsoft.com/office/word/2010/wordprocessingDrawing" xmlns:wp="http://schemas.openxmlformats.org/drawingml/2006/wordprocessingDrawing" xmlns:w10="urn:schemas-microsoft-com:office:word" xmlns:w="http://schemas.openxmlformats.org/wordprocessingml/2006/main" xmlns:w14="http://schemas.microsoft.com/office/word/2010/wordml" xmlns:w15="http://schemas.microsoft.com/office/word/2012/wordml" xmlns:w16cex="http://schemas.microsoft.com/office/word/2018/wordml/cex" xmlns:w16cid="http://schemas.microsoft.com/office/word/2016/wordml/cid" xmlns:w16="http://schemas.microsoft.com/office/word/2018/wordml" xmlns:w16se="http://schemas.microsoft.com/office/word/2015/wordml/symex" xmlns:wpg="http://schemas.microsoft.com/office/word/2010/wordprocessingGroup" xmlns:wpi="http://schemas.microsoft.com/office/word/2010/wordprocessingInk" xmlns:wne="http://schemas.microsoft.com/office/word/2006/wordml" xmlns:wps="http://schemas.microsoft.com/office/word/2010/wordprocessingShape" mc:Ignorable="w14 w15 w16se w16cid w16 w16cex wp14">
+<w:numbering xmlns:wpc="http://schemas.microsoft.com/office/word/2010/wordprocessingCanvas" xmlns:cx="http://schemas.microsoft.com/office/drawing/2014/chartex" xmlns:cx1="http://schemas.microsoft.com/office/drawing/2015/9/8/chartex" xmlns:cx2="http://schemas.microsoft.com/office/drawing/2015/10/21/chartex" xmlns:cx3="http://schemas.microsoft.com/office/drawing/2016/5/9/chartex" xmlns:cx4="http://schemas.microsoft.com/office/drawing/2016/5/10/chartex" xmlns:cx5="http://schemas.microsoft.com/office/drawing/2016/5/11/chartex" xmlns:cx6="http://schemas.microsoft.com/office/drawing/2016/5/12/chartex" xmlns:cx7="http://schemas.microsoft.com/office/drawing/2016/5/13/chartex" xmlns:cx8="http://schemas.microsoft.com/office/drawing/2016/5/14/chartex" xmlns:mc="http://schemas.openxmlformats.org/markup-compatibility/2006" xmlns:aink="http://schemas.microsoft.com/office/drawing/2016/ink" xmlns:am3d="http://schemas.microsoft.com/office/drawing/2017/model3d" xmlns:o="urn:schemas-microsoft-com:office:office" xmlns:r="http://schemas.openxmlformats.org/officeDocument/2006/relationships" xmlns:m="http://schemas.openxmlformats.org/officeDocument/2006/math" xmlns:v="urn:schemas-microsoft-com:vml" xmlns:wp14="http://schemas.microsoft.com/office/word/2010/wordprocessingDrawing" xmlns:wp="http://schemas.openxmlformats.org/drawingml/2006/wordprocessingDrawing" xmlns:w10="urn:schemas-microsoft-com:office:word" xmlns:w="http://schemas.openxmlformats.org/wordprocessingml/2006/main" xmlns:w14="http://schemas.microsoft.com/office/word/2010/wordml" xmlns:w15="http://schemas.microsoft.com/office/word/2012/wordml" xmlns:w16cex="http://schemas.microsoft.com/office/word/2018/wordml/cex" xmlns:w16cid="http://schemas.microsoft.com/office/word/2016/wordml/cid" xmlns:w16="http://schemas.microsoft.com/office/word/2018/wordml" xmlns:w16sdtdh="http://schemas.microsoft.com/office/word/2020/wordml/sdtdatahash" xmlns:w16se="http://schemas.microsoft.com/office/word/2015/wordml/symex" xmlns:wpg="http://schemas.microsoft.com/office/word/2010/wordprocessingGroup" xmlns:wpi="http://schemas.microsoft.com/office/word/2010/wordprocessingInk" xmlns:wne="http://schemas.microsoft.com/office/word/2006/wordml" xmlns:wps="http://schemas.microsoft.com/office/word/2010/wordprocessingShape" mc:Ignorable="w14 w15 w16se w16cid w16 w16cex w16sdtdh wp14">
   <w:abstractNum w:abstractNumId="0" w15:restartNumberingAfterBreak="0">
     <w:nsid w:val="33527C27"/>
     <w:multiLevelType w:val="multilevel"/>
@@ -6125,7 +6120,7 @@
 </file>
 
 <file path=word/styles.xml><?xml version="1.0" encoding="utf-8"?>
-<w:styles xmlns:mc="http://schemas.openxmlformats.org/markup-compatibility/2006" xmlns:r="http://schemas.openxmlformats.org/officeDocument/2006/relationships" xmlns:w="http://schemas.openxmlformats.org/wordprocessingml/2006/main" xmlns:w14="http://schemas.microsoft.com/office/word/2010/wordml" xmlns:w15="http://schemas.microsoft.com/office/word/2012/wordml" xmlns:w16cex="http://schemas.microsoft.com/office/word/2018/wordml/cex" xmlns:w16cid="http://schemas.microsoft.com/office/word/2016/wordml/cid" xmlns:w16="http://schemas.microsoft.com/office/word/2018/wordml" xmlns:w16se="http://schemas.microsoft.com/office/word/2015/wordml/symex" mc:Ignorable="w14 w15 w16se w16cid w16 w16cex">
+<w:styles xmlns:mc="http://schemas.openxmlformats.org/markup-compatibility/2006" xmlns:r="http://schemas.openxmlformats.org/officeDocument/2006/relationships" xmlns:w="http://schemas.openxmlformats.org/wordprocessingml/2006/main" xmlns:w14="http://schemas.microsoft.com/office/word/2010/wordml" xmlns:w15="http://schemas.microsoft.com/office/word/2012/wordml" xmlns:w16cex="http://schemas.microsoft.com/office/word/2018/wordml/cex" xmlns:w16cid="http://schemas.microsoft.com/office/word/2016/wordml/cid" xmlns:w16="http://schemas.microsoft.com/office/word/2018/wordml" xmlns:w16sdtdh="http://schemas.microsoft.com/office/word/2020/wordml/sdtdatahash" xmlns:w16se="http://schemas.microsoft.com/office/word/2015/wordml/symex" mc:Ignorable="w14 w15 w16se w16cid w16 w16cex w16sdtdh">
   <w:docDefaults>
     <w:rPrDefault>
       <w:rPr>

</xml_diff>

<commit_message>
Correção textos aula 2 e 3
</commit_message>
<xml_diff>
--- a/Aulas/Parte 1/W M Pereira Junior e M N Rabelo_Apt - Aula Estruturas de controle_r00_040321.docx
+++ b/Aulas/Parte 1/W M Pereira Junior e M N Rabelo_Apt - Aula Estruturas de controle_r00_040321.docx
@@ -450,7 +450,23 @@
           <w:sz w:val="40"/>
           <w:szCs w:val="40"/>
         </w:rPr>
-        <w:t xml:space="preserve">é a mais simples de todas é pode ser dita como uma </w:t>
+        <w:t xml:space="preserve">é a mais simples de todas </w:t>
+      </w:r>
+      <w:r>
+        <w:rPr>
+          <w:rFonts w:ascii="CMU Serif" w:hAnsi="CMU Serif" w:cs="CMU Serif"/>
+          <w:sz w:val="40"/>
+          <w:szCs w:val="40"/>
+        </w:rPr>
+        <w:t>e</w:t>
+      </w:r>
+      <w:r>
+        <w:rPr>
+          <w:rFonts w:ascii="CMU Serif" w:hAnsi="CMU Serif" w:cs="CMU Serif"/>
+          <w:sz w:val="40"/>
+          <w:szCs w:val="40"/>
+        </w:rPr>
+        <w:t xml:space="preserve"> pode ser dita como uma </w:t>
       </w:r>
       <w:r>
         <w:rPr>
@@ -1035,7 +1051,6 @@
               </w:rPr>
               <w:t xml:space="preserve"> </w:t>
             </w:r>
-            <w:proofErr w:type="gramStart"/>
             <w:r>
               <w:rPr>
                 <w:rFonts w:ascii="Courier New" w:hAnsi="Courier New" w:cs="Courier New"/>
@@ -1056,7 +1071,6 @@
               </w:rPr>
               <w:t>(</w:t>
             </w:r>
-            <w:proofErr w:type="gramEnd"/>
             <w:r>
               <w:rPr>
                 <w:rFonts w:ascii="Courier New" w:hAnsi="Courier New" w:cs="Courier New"/>
@@ -1443,25 +1457,7 @@
           <w:sz w:val="40"/>
           <w:szCs w:val="40"/>
         </w:rPr>
-        <w:t xml:space="preserve"> = 0,95 </w:t>
-      </w:r>
-      <w:proofErr w:type="spellStart"/>
-      <w:r>
-        <w:rPr>
-          <w:rFonts w:ascii="CMU Serif" w:hAnsi="CMU Serif" w:cs="CMU Serif"/>
-          <w:sz w:val="40"/>
-          <w:szCs w:val="40"/>
-        </w:rPr>
-        <w:t>hr</w:t>
-      </w:r>
-      <w:proofErr w:type="spellEnd"/>
-      <w:r>
-        <w:rPr>
-          <w:rFonts w:ascii="CMU Serif" w:hAnsi="CMU Serif" w:cs="CMU Serif"/>
-          <w:sz w:val="40"/>
-          <w:szCs w:val="40"/>
-        </w:rPr>
-        <w:t>/</w:t>
+        <w:t xml:space="preserve"> = 0,95 hr/</w:t>
       </w:r>
       <w:r>
         <w:rPr>
@@ -1512,25 +1508,7 @@
           <w:sz w:val="40"/>
           <w:szCs w:val="40"/>
         </w:rPr>
-        <w:t xml:space="preserve">= 0,34 </w:t>
-      </w:r>
-      <w:proofErr w:type="spellStart"/>
-      <w:r>
-        <w:rPr>
-          <w:rFonts w:ascii="CMU Serif" w:hAnsi="CMU Serif" w:cs="CMU Serif"/>
-          <w:sz w:val="40"/>
-          <w:szCs w:val="40"/>
-        </w:rPr>
-        <w:t>hr</w:t>
-      </w:r>
-      <w:proofErr w:type="spellEnd"/>
-      <w:r>
-        <w:rPr>
-          <w:rFonts w:ascii="CMU Serif" w:hAnsi="CMU Serif" w:cs="CMU Serif"/>
-          <w:sz w:val="40"/>
-          <w:szCs w:val="40"/>
-        </w:rPr>
-        <w:t>/</w:t>
+        <w:t>= 0,34 hr/</w:t>
       </w:r>
       <w:r>
         <w:rPr>
@@ -1889,7 +1867,6 @@
               </w:rPr>
               <w:t xml:space="preserve"> </w:t>
             </w:r>
-            <w:proofErr w:type="spellStart"/>
             <w:r>
               <w:rPr>
                 <w:rFonts w:ascii="Courier New" w:hAnsi="Courier New" w:cs="Courier New"/>
@@ -1901,7 +1878,6 @@
               </w:rPr>
               <w:t>if</w:t>
             </w:r>
-            <w:proofErr w:type="spellEnd"/>
             <w:r>
               <w:rPr>
                 <w:rFonts w:ascii="Courier New" w:hAnsi="Courier New" w:cs="Courier New"/>
@@ -2024,7 +2000,6 @@
           <w:lang w:val="en-US"/>
         </w:rPr>
       </w:pPr>
-      <w:proofErr w:type="spellStart"/>
       <w:r>
         <w:rPr>
           <w:rFonts w:ascii="Tw Cen MT" w:hAnsi="Tw Cen MT" w:cs="CMU Serif"/>
@@ -2035,20 +2010,7 @@
           <w:u w:val="single"/>
           <w:lang w:val="en-US"/>
         </w:rPr>
-        <w:t>Seleção</w:t>
-      </w:r>
-      <w:proofErr w:type="spellEnd"/>
-      <w:r>
-        <w:rPr>
-          <w:rFonts w:ascii="Tw Cen MT" w:hAnsi="Tw Cen MT" w:cs="CMU Serif"/>
-          <w:b/>
-          <w:bCs/>
-          <w:sz w:val="40"/>
-          <w:szCs w:val="40"/>
-          <w:u w:val="single"/>
-          <w:lang w:val="en-US"/>
-        </w:rPr>
-        <w:t xml:space="preserve"> simples</w:t>
+        <w:t>Seleção simples</w:t>
       </w:r>
     </w:p>
     <w:p>
@@ -2125,7 +2087,6 @@
               </w:rPr>
               <w:t xml:space="preserve"> </w:t>
             </w:r>
-            <w:proofErr w:type="spellStart"/>
             <w:r>
               <w:rPr>
                 <w:rFonts w:ascii="Courier New" w:hAnsi="Courier New" w:cs="Courier New"/>
@@ -2137,7 +2098,6 @@
               </w:rPr>
               <w:t>if</w:t>
             </w:r>
-            <w:proofErr w:type="spellEnd"/>
             <w:r>
               <w:rPr>
                 <w:rFonts w:ascii="Courier New" w:hAnsi="Courier New" w:cs="Courier New"/>
@@ -2248,7 +2208,6 @@
               </w:rPr>
               <w:t xml:space="preserve"> </w:t>
             </w:r>
-            <w:proofErr w:type="spellStart"/>
             <w:r>
               <w:rPr>
                 <w:rFonts w:ascii="Courier New" w:hAnsi="Courier New" w:cs="Courier New"/>
@@ -2260,7 +2219,6 @@
               </w:rPr>
               <w:t>else</w:t>
             </w:r>
-            <w:proofErr w:type="spellEnd"/>
             <w:r>
               <w:rPr>
                 <w:rFonts w:ascii="Courier New" w:hAnsi="Courier New" w:cs="Courier New"/>
@@ -2360,7 +2318,6 @@
           <w:lang w:val="en-US"/>
         </w:rPr>
       </w:pPr>
-      <w:proofErr w:type="spellStart"/>
       <w:r>
         <w:rPr>
           <w:rFonts w:ascii="Tw Cen MT" w:hAnsi="Tw Cen MT" w:cs="CMU Serif"/>
@@ -2371,9 +2328,8 @@
           <w:u w:val="single"/>
           <w:lang w:val="en-US"/>
         </w:rPr>
-        <w:t>Seleção</w:t>
-      </w:r>
-      <w:proofErr w:type="spellEnd"/>
+        <w:t xml:space="preserve">Seleção </w:t>
+      </w:r>
       <w:r>
         <w:rPr>
           <w:rFonts w:ascii="Tw Cen MT" w:hAnsi="Tw Cen MT" w:cs="CMU Serif"/>
@@ -2384,22 +2340,8 @@
           <w:u w:val="single"/>
           <w:lang w:val="en-US"/>
         </w:rPr>
-        <w:t xml:space="preserve"> </w:t>
-      </w:r>
-      <w:proofErr w:type="spellStart"/>
-      <w:r>
-        <w:rPr>
-          <w:rFonts w:ascii="Tw Cen MT" w:hAnsi="Tw Cen MT" w:cs="CMU Serif"/>
-          <w:b/>
-          <w:bCs/>
-          <w:sz w:val="40"/>
-          <w:szCs w:val="40"/>
-          <w:u w:val="single"/>
-          <w:lang w:val="en-US"/>
-        </w:rPr>
         <w:t>composta</w:t>
       </w:r>
-      <w:proofErr w:type="spellEnd"/>
     </w:p>
     <w:p>
       <w:pPr>
@@ -2688,7 +2630,6 @@
               </w:rPr>
               <w:t xml:space="preserve"> </w:t>
             </w:r>
-            <w:proofErr w:type="spellStart"/>
             <w:r>
               <w:rPr>
                 <w:rFonts w:ascii="Courier New" w:hAnsi="Courier New" w:cs="Courier New"/>
@@ -2711,9 +2652,17 @@
                 <w:szCs w:val="36"/>
                 <w:lang w:val="en-US"/>
               </w:rPr>
-              <w:t>if</w:t>
-            </w:r>
-            <w:proofErr w:type="spellEnd"/>
+              <w:t xml:space="preserve">if </w:t>
+            </w:r>
+            <w:r>
+              <w:rPr>
+                <w:rFonts w:ascii="Courier New" w:hAnsi="Courier New" w:cs="Courier New"/>
+                <w:sz w:val="36"/>
+                <w:szCs w:val="36"/>
+                <w:lang w:val="en-US"/>
+              </w:rPr>
+              <w:t xml:space="preserve">(VAR_1 &gt; 50) </w:t>
+            </w:r>
             <w:r>
               <w:rPr>
                 <w:rFonts w:ascii="Courier New" w:hAnsi="Courier New" w:cs="Courier New"/>
@@ -2724,6 +2673,24 @@
                 <w:szCs w:val="36"/>
                 <w:lang w:val="en-US"/>
               </w:rPr>
+              <w:t>and</w:t>
+            </w:r>
+            <w:r>
+              <w:rPr>
+                <w:rFonts w:ascii="Courier New" w:hAnsi="Courier New" w:cs="Courier New"/>
+                <w:sz w:val="36"/>
+                <w:szCs w:val="36"/>
+                <w:lang w:val="en-US"/>
+              </w:rPr>
+              <w:t xml:space="preserve"> (VAR_1 &lt;</w:t>
+            </w:r>
+            <w:r>
+              <w:rPr>
+                <w:rFonts w:ascii="Courier New" w:hAnsi="Courier New" w:cs="Courier New"/>
+                <w:sz w:val="36"/>
+                <w:szCs w:val="36"/>
+                <w:lang w:val="en-US"/>
+              </w:rPr>
               <w:t xml:space="preserve"> </w:t>
             </w:r>
             <w:r>
@@ -2733,28 +2700,7 @@
                 <w:szCs w:val="36"/>
                 <w:lang w:val="en-US"/>
               </w:rPr>
-              <w:t xml:space="preserve">(VAR_1 &gt; 50) </w:t>
-            </w:r>
-            <w:r>
-              <w:rPr>
-                <w:rFonts w:ascii="Courier New" w:hAnsi="Courier New" w:cs="Courier New"/>
-                <w:b/>
-                <w:bCs/>
-                <w:color w:val="0000FF"/>
-                <w:sz w:val="36"/>
-                <w:szCs w:val="36"/>
-                <w:lang w:val="en-US"/>
-              </w:rPr>
-              <w:t>and</w:t>
-            </w:r>
-            <w:r>
-              <w:rPr>
-                <w:rFonts w:ascii="Courier New" w:hAnsi="Courier New" w:cs="Courier New"/>
-                <w:sz w:val="36"/>
-                <w:szCs w:val="36"/>
-                <w:lang w:val="en-US"/>
-              </w:rPr>
-              <w:t xml:space="preserve"> (VAR_1 &lt;170 50)</w:t>
+              <w:t>170)</w:t>
             </w:r>
             <w:r>
               <w:rPr>
@@ -3305,7 +3251,6 @@
         </w:rPr>
         <w:t xml:space="preserve"> e </w:t>
       </w:r>
-      <w:proofErr w:type="spellStart"/>
       <w:r>
         <w:rPr>
           <w:rFonts w:ascii="Courier New" w:hAnsi="Courier New" w:cs="Courier New"/>
@@ -3319,7 +3264,6 @@
         </w:rPr>
         <w:t>while</w:t>
       </w:r>
-      <w:proofErr w:type="spellEnd"/>
       <w:r>
         <w:rPr>
           <w:rFonts w:ascii="CMU Serif" w:hAnsi="CMU Serif" w:cs="CMU Serif"/>
@@ -3376,7 +3320,6 @@
         </w:rPr>
         <w:t xml:space="preserve">, por exemplo a leitura e somatório de 20 notas de alunos de um curso. Já a instrução </w:t>
       </w:r>
-      <w:proofErr w:type="spellStart"/>
       <w:r>
         <w:rPr>
           <w:rFonts w:ascii="Courier New" w:hAnsi="Courier New" w:cs="Courier New"/>
@@ -3390,7 +3333,6 @@
         </w:rPr>
         <w:t>while</w:t>
       </w:r>
-      <w:proofErr w:type="spellEnd"/>
       <w:r>
         <w:rPr>
           <w:rFonts w:ascii="CMU Serif" w:hAnsi="CMU Serif" w:cs="CMU Serif"/>
@@ -3883,7 +3825,6 @@
               </w:rPr>
               <w:t xml:space="preserve"> </w:t>
             </w:r>
-            <w:proofErr w:type="spellStart"/>
             <w:r>
               <w:rPr>
                 <w:rFonts w:ascii="Courier New" w:hAnsi="Courier New" w:cs="Courier New"/>
@@ -3895,7 +3836,6 @@
               </w:rPr>
               <w:t>while</w:t>
             </w:r>
-            <w:proofErr w:type="spellEnd"/>
             <w:r>
               <w:rPr>
                 <w:rFonts w:ascii="Courier New" w:hAnsi="Courier New" w:cs="Courier New"/>
@@ -4087,7 +4027,6 @@
         </w:rPr>
         <w:t xml:space="preserve">Instrução </w:t>
       </w:r>
-      <w:proofErr w:type="spellStart"/>
       <w:r>
         <w:rPr>
           <w:rFonts w:ascii="Tw Cen MT" w:hAnsi="Tw Cen MT" w:cs="CMU Serif"/>
@@ -4101,7 +4040,6 @@
         </w:rPr>
         <w:t>while</w:t>
       </w:r>
-      <w:proofErr w:type="spellEnd"/>
     </w:p>
     <w:p>
       <w:pPr>

</xml_diff>